<commit_message>
Update Requirements plastic vanger.docx
</commit_message>
<xml_diff>
--- a/documentatie/manage en control/Requirements plastic vanger.docx
+++ b/documentatie/manage en control/Requirements plastic vanger.docx
@@ -391,6 +391,107 @@
           </w:tcPr>
           <w:p>
             <w:r>
+              <w:t>De micro controller moet de sensoren kunnen uitlezen.</w:t>
+            </w:r>
+          </w:p>
+        </w:tc>
+        <w:tc>
+          <w:tcPr>
+            <w:tcW w:w="2799" w:type="dxa"/>
+          </w:tcPr>
+          <w:p>
+            <w:r>
+              <w:t>Ik wil dat de micro controller de sensoren uit kunnen lezen en daarmee de motor kunnen aansturen.</w:t>
+            </w:r>
+          </w:p>
+        </w:tc>
+        <w:tc>
+          <w:tcPr>
+            <w:tcW w:w="2799" w:type="dxa"/>
+          </w:tcPr>
+          <w:p/>
+        </w:tc>
+        <w:tc>
+          <w:tcPr>
+            <w:tcW w:w="2799" w:type="dxa"/>
+          </w:tcPr>
+          <w:p>
+            <w:r>
+              <w:t>De micro controller kan de sensoren uitlezen.</w:t>
+            </w:r>
+          </w:p>
+        </w:tc>
+        <w:tc>
+          <w:tcPr>
+            <w:tcW w:w="2799" w:type="dxa"/>
+          </w:tcPr>
+          <w:p>
+            <w:r>
+              <w:t>Must</w:t>
+            </w:r>
+          </w:p>
+        </w:tc>
+      </w:tr>
+      <w:tr>
+        <w:tc>
+          <w:tcPr>
+            <w:tcW w:w="2798" w:type="dxa"/>
+          </w:tcPr>
+          <w:p>
+            <w:r>
+              <w:t>De micro controller heeft een wifi chip.</w:t>
+            </w:r>
+          </w:p>
+        </w:tc>
+        <w:tc>
+          <w:tcPr>
+            <w:tcW w:w="2799" w:type="dxa"/>
+          </w:tcPr>
+          <w:p>
+            <w:r>
+              <w:t>Ik wil dat de micro controller een wifi chip heeft.</w:t>
+            </w:r>
+          </w:p>
+        </w:tc>
+        <w:tc>
+          <w:tcPr>
+            <w:tcW w:w="2799" w:type="dxa"/>
+          </w:tcPr>
+          <w:p/>
+        </w:tc>
+        <w:tc>
+          <w:tcPr>
+            <w:tcW w:w="2799" w:type="dxa"/>
+          </w:tcPr>
+          <w:p>
+            <w:r>
+              <w:t>De micro controller moet een wifi chip bevatten.</w:t>
+            </w:r>
+          </w:p>
+        </w:tc>
+        <w:tc>
+          <w:tcPr>
+            <w:tcW w:w="2799" w:type="dxa"/>
+          </w:tcPr>
+          <w:p>
+            <w:proofErr w:type="spellStart"/>
+            <w:r>
+              <w:t>Could</w:t>
+            </w:r>
+            <w:proofErr w:type="spellEnd"/>
+            <w:r>
+              <w:t xml:space="preserve"> </w:t>
+            </w:r>
+          </w:p>
+        </w:tc>
+      </w:tr>
+      <w:tr>
+        <w:tc>
+          <w:tcPr>
+            <w:tcW w:w="2798" w:type="dxa"/>
+          </w:tcPr>
+          <w:p>
+            <w:r>
               <w:t xml:space="preserve">De motor moet altijd op de </w:t>
             </w:r>
             <w:r>
@@ -416,7 +517,11 @@
               <w:t xml:space="preserve">draait zodat </w:t>
             </w:r>
             <w:r>
-              <w:t>we geen energie verspillen en zo veel mogelijk plastic in de plastic vanger terecht komt.</w:t>
+              <w:t xml:space="preserve">we </w:t>
+            </w:r>
+            <w:r>
+              <w:lastRenderedPageBreak/>
+              <w:t>geen energie verspillen en zo veel mogelijk plastic in de plastic vanger terecht komt.</w:t>
             </w:r>
           </w:p>
         </w:tc>
@@ -432,16 +537,21 @@
           </w:tcPr>
           <w:p>
             <w:r>
-              <w:t>In de code is verwerkt dat de motor altijd minimaal draait om zoveel mogelijk plastic weg te laten stormen.</w:t>
-            </w:r>
-          </w:p>
-        </w:tc>
-        <w:tc>
-          <w:tcPr>
-            <w:tcW w:w="2799" w:type="dxa"/>
-          </w:tcPr>
-          <w:p>
-            <w:r>
+              <w:t xml:space="preserve">In de code is verwerkt dat de motor altijd minimaal </w:t>
+            </w:r>
+            <w:r>
+              <w:lastRenderedPageBreak/>
+              <w:t>draait om zoveel mogelijk plastic weg te laten stormen.</w:t>
+            </w:r>
+          </w:p>
+        </w:tc>
+        <w:tc>
+          <w:tcPr>
+            <w:tcW w:w="2799" w:type="dxa"/>
+          </w:tcPr>
+          <w:p>
+            <w:r>
+              <w:lastRenderedPageBreak/>
               <w:t>Must</w:t>
             </w:r>
           </w:p>

</xml_diff>